<commit_message>
Added some quests and events. Tweaked a couple spells.
</commit_message>
<xml_diff>
--- a/MRSpells.docx
+++ b/MRSpells.docx
@@ -8688,12 +8688,12 @@
               <w:tblLook w:val="04A0" w:firstRow="1" w:lastRow="0" w:firstColumn="1" w:lastColumn="0" w:noHBand="0" w:noVBand="1"/>
             </w:tblPr>
             <w:tblGrid>
-              <w:gridCol w:w="594"/>
+              <w:gridCol w:w="655"/>
               <w:gridCol w:w="798"/>
               <w:gridCol w:w="462"/>
               <w:gridCol w:w="700"/>
               <w:gridCol w:w="620"/>
-              <w:gridCol w:w="1883"/>
+              <w:gridCol w:w="1822"/>
             </w:tblGrid>
             <w:tr>
               <w:tc>
@@ -9135,7 +9135,14 @@
                       <w:sz w:val="16"/>
                       <w:szCs w:val="16"/>
                     </w:rPr>
-                    <w:t>H5/4</w:t>
+                    <w:t>M</w:t>
+                  </w:r>
+                  <w:r>
+                    <w:rPr>
+                      <w:sz w:val="16"/>
+                      <w:szCs w:val="16"/>
+                    </w:rPr>
+                    <w:t>5/4</w:t>
                   </w:r>
                 </w:p>
               </w:tc>
@@ -9176,7 +9183,14 @@
                       <w:sz w:val="16"/>
                       <w:szCs w:val="16"/>
                     </w:rPr>
-                    <w:t>Dark Side slows enemy M/F times by 1</w:t>
+                    <w:t>S</w:t>
+                  </w:r>
+                  <w:r>
+                    <w:rPr>
+                      <w:sz w:val="16"/>
+                      <w:szCs w:val="16"/>
+                    </w:rPr>
+                    <w:t>lows enemy M/F times by 1</w:t>
                   </w:r>
                 </w:p>
               </w:tc>

</xml_diff>